<commit_message>
fixed some typos and formatting issues, intended game mechanics unchanged
</commit_message>
<xml_diff>
--- a/pathfinder mage class prototype.docx
+++ b/pathfinder mage class prototype.docx
@@ -1,6 +1,6 @@
 
 <file path=word/document.xml><?xml version="1.0" encoding="utf-8"?>
-<w:document xmlns:wpc="http://schemas.microsoft.com/office/word/2010/wordprocessingCanvas" xmlns:cx="http://schemas.microsoft.com/office/drawing/2014/chartex" xmlns:cx1="http://schemas.microsoft.com/office/drawing/2015/9/8/chartex" xmlns:mc="http://schemas.openxmlformats.org/markup-compatibility/2006" xmlns:o="urn:schemas-microsoft-com:office:office" xmlns:r="http://schemas.openxmlformats.org/officeDocument/2006/relationships" xmlns:m="http://schemas.openxmlformats.org/officeDocument/2006/math" xmlns:v="urn:schemas-microsoft-com:vml" xmlns:wp14="http://schemas.microsoft.com/office/word/2010/wordprocessingDrawing" xmlns:wp="http://schemas.openxmlformats.org/drawingml/2006/wordprocessingDrawing" xmlns:w10="urn:schemas-microsoft-com:office:word" xmlns:w="http://schemas.openxmlformats.org/wordprocessingml/2006/main" xmlns:w14="http://schemas.microsoft.com/office/word/2010/wordml" xmlns:w15="http://schemas.microsoft.com/office/word/2012/wordml" xmlns:w16se="http://schemas.microsoft.com/office/word/2015/wordml/symex" xmlns:wpg="http://schemas.microsoft.com/office/word/2010/wordprocessingGroup" xmlns:wpi="http://schemas.microsoft.com/office/word/2010/wordprocessingInk" xmlns:wne="http://schemas.microsoft.com/office/word/2006/wordml" xmlns:wps="http://schemas.microsoft.com/office/word/2010/wordprocessingShape" mc:Ignorable="w14 w15 w16se wp14">
+<w:document xmlns:wpc="http://schemas.microsoft.com/office/word/2010/wordprocessingCanvas" xmlns:cx="http://schemas.microsoft.com/office/drawing/2014/chartex" xmlns:cx1="http://schemas.microsoft.com/office/drawing/2015/9/8/chartex" xmlns:cx2="http://schemas.microsoft.com/office/drawing/2015/10/21/chartex" xmlns:cx3="http://schemas.microsoft.com/office/drawing/2016/5/9/chartex" xmlns:cx4="http://schemas.microsoft.com/office/drawing/2016/5/10/chartex" xmlns:cx5="http://schemas.microsoft.com/office/drawing/2016/5/11/chartex" xmlns:cx6="http://schemas.microsoft.com/office/drawing/2016/5/12/chartex" xmlns:cx7="http://schemas.microsoft.com/office/drawing/2016/5/13/chartex" xmlns:cx8="http://schemas.microsoft.com/office/drawing/2016/5/14/chartex" xmlns:mc="http://schemas.openxmlformats.org/markup-compatibility/2006" xmlns:aink="http://schemas.microsoft.com/office/drawing/2016/ink" xmlns:am3d="http://schemas.microsoft.com/office/drawing/2017/model3d" xmlns:o="urn:schemas-microsoft-com:office:office" xmlns:r="http://schemas.openxmlformats.org/officeDocument/2006/relationships" xmlns:m="http://schemas.openxmlformats.org/officeDocument/2006/math" xmlns:v="urn:schemas-microsoft-com:vml" xmlns:wp14="http://schemas.microsoft.com/office/word/2010/wordprocessingDrawing" xmlns:wp="http://schemas.openxmlformats.org/drawingml/2006/wordprocessingDrawing" xmlns:w10="urn:schemas-microsoft-com:office:word" xmlns:w="http://schemas.openxmlformats.org/wordprocessingml/2006/main" xmlns:w14="http://schemas.microsoft.com/office/word/2010/wordml" xmlns:w15="http://schemas.microsoft.com/office/word/2012/wordml" xmlns:w16cid="http://schemas.microsoft.com/office/word/2016/wordml/cid" xmlns:w16se="http://schemas.microsoft.com/office/word/2015/wordml/symex" xmlns:wpg="http://schemas.microsoft.com/office/word/2010/wordprocessingGroup" xmlns:wpi="http://schemas.microsoft.com/office/word/2010/wordprocessingInk" xmlns:wne="http://schemas.microsoft.com/office/word/2006/wordml" xmlns:wps="http://schemas.microsoft.com/office/word/2010/wordprocessingShape" mc:Ignorable="w14 w15 w16se w16cid wp14">
   <w:body>
     <w:p>
       <w:pPr>
@@ -41,7 +41,15 @@
         <w:pStyle w:val="Standard"/>
       </w:pPr>
       <w:r>
-        <w:t>class skills: appraise, craft, Knowledge(all), profession, spellcraft, use magic device</w:t>
+        <w:t xml:space="preserve">class skills: appraise, craft, Knowledge(all), profession, </w:t>
+      </w:r>
+      <w:proofErr w:type="spellStart"/>
+      <w:r>
+        <w:t>spellcraft</w:t>
+      </w:r>
+      <w:proofErr w:type="spellEnd"/>
+      <w:r>
+        <w:t>, use magic device</w:t>
       </w:r>
     </w:p>
     <w:p>
@@ -86,9 +94,11 @@
             <w:pPr>
               <w:pStyle w:val="Standard"/>
             </w:pPr>
+            <w:proofErr w:type="spellStart"/>
             <w:r>
               <w:t>bab</w:t>
             </w:r>
+            <w:proofErr w:type="spellEnd"/>
           </w:p>
         </w:tc>
         <w:tc>
@@ -776,8 +786,13 @@
               <w:pStyle w:val="Standard"/>
             </w:pPr>
             <w:r>
-              <w:t>Magic Augmetation</w:t>
-            </w:r>
+              <w:t xml:space="preserve">Magic </w:t>
+            </w:r>
+            <w:r>
+              <w:t>Augmentation</w:t>
+            </w:r>
+            <w:bookmarkStart w:id="0" w:name="_GoBack"/>
+            <w:bookmarkEnd w:id="0"/>
           </w:p>
         </w:tc>
       </w:tr>
@@ -941,8 +956,6 @@
             <w:r>
               <w:t>Magic</w:t>
             </w:r>
-            <w:bookmarkStart w:id="0" w:name="_GoBack"/>
-            <w:bookmarkEnd w:id="0"/>
           </w:p>
         </w:tc>
       </w:tr>
@@ -1766,7 +1779,39 @@
         <w:pStyle w:val="Standard"/>
       </w:pPr>
       <w:r>
-        <w:t>at first level the mage selects from int, wis, and chr, her selection becomes her casting stat and determines her spell DC, max spell level she can learn and the effects of certain class features, choosing int makes you an arcane caster, choosing wis makes you a psychic caster, choosing chr makes you a divine caster. the mage then selects a secondary stat from the remaining 2, the secondary stat will be used to determine her mana pool(detailed below) as well as the effects of certain other optional class features. once these choices are made they cannot be changed</w:t>
+        <w:t xml:space="preserve">at first level the mage selects from int, </w:t>
+      </w:r>
+      <w:proofErr w:type="spellStart"/>
+      <w:r>
+        <w:t>wis</w:t>
+      </w:r>
+      <w:proofErr w:type="spellEnd"/>
+      <w:r>
+        <w:t xml:space="preserve">, and </w:t>
+      </w:r>
+      <w:proofErr w:type="spellStart"/>
+      <w:r>
+        <w:t>chr</w:t>
+      </w:r>
+      <w:proofErr w:type="spellEnd"/>
+      <w:r>
+        <w:t xml:space="preserve">, her selection becomes her casting stat and determines her spell DC, max spell level she can learn and the effects of certain class features, choosing int makes you an arcane caster, choosing </w:t>
+      </w:r>
+      <w:proofErr w:type="spellStart"/>
+      <w:r>
+        <w:t>wis</w:t>
+      </w:r>
+      <w:proofErr w:type="spellEnd"/>
+      <w:r>
+        <w:t xml:space="preserve"> makes you a psychic caster, choosing </w:t>
+      </w:r>
+      <w:proofErr w:type="spellStart"/>
+      <w:r>
+        <w:t>chr</w:t>
+      </w:r>
+      <w:proofErr w:type="spellEnd"/>
+      <w:r>
+        <w:t xml:space="preserve"> makes you a divine caster. the mage then selects a secondary stat from the remaining 2, the secondary stat will be used to determine her mana pool(detailed below) as well as the effects of certain other optional class features. once these choices are made they cannot be changed</w:t>
       </w:r>
     </w:p>
     <w:p>
@@ -1824,7 +1869,29 @@
       </w:r>
       <w:r>
         <w:lastRenderedPageBreak/>
-        <w:t>only know and cast 1st and 0 level spells, every level beyond first she may know and cast spells whose level is up to half her level(round down), if the mage chooses a spell list that does not go as high as half her level, she may use effects that increase effective spell level such as metamagic up to that limit. Mages are considered spontaneous casters for all purposes and increase casting time by 1 step when applying metamagic. at 1st level the mage knows 3 0 level spells and 3 1st level spells, at each odd level after first she learns 1 additional spell, and each even level after first she learns 2 additional spells; whenever the mage would learn a new spell, she may instead sacrifice that new spell to focus on bettering a different part of her magic, she may sacrifice a new spell learned in one of 3 ways:increase effective caster level for one school of magic by 1, increase save DC for one school of magic by 1, instead learn 2 spells from your favored school, if you sacrifice your new spell to learn 2 spells from your favored school, those new spells may not be sacrificed.</w:t>
+        <w:t xml:space="preserve">only know and cast 1st and 0 level spells, every level beyond first she may know and cast spells whose level is up to half her level(round down), if the mage chooses a spell list that does not go as high as half her level, she may use effects that increase effective spell level such as </w:t>
+      </w:r>
+      <w:proofErr w:type="spellStart"/>
+      <w:r>
+        <w:t>metamagic</w:t>
+      </w:r>
+      <w:proofErr w:type="spellEnd"/>
+      <w:r>
+        <w:t xml:space="preserve"> up to that limit. Mages are considered spontaneous casters for all purposes and increase casting time by 1 step when applying </w:t>
+      </w:r>
+      <w:proofErr w:type="spellStart"/>
+      <w:r>
+        <w:t>metamagic</w:t>
+      </w:r>
+      <w:proofErr w:type="spellEnd"/>
+      <w:r>
+        <w:t>. at 1st level the mage knows 3 0 level spells and 3 1st level spells, at each odd level after first she learns 1 additional spell, and each even level after first she learns 2 additional spells; whenever the mage would learn a new spell, she may instead sacrifice that new spell to focus on bettering a different part of her magic, she may sacrifice a new spell learned in one of 3 ways:</w:t>
+      </w:r>
+      <w:r>
+        <w:t xml:space="preserve"> </w:t>
+      </w:r>
+      <w:r>
+        <w:t>increase effective caster level for one school of magic by 1, increase save DC for one school of magic by 1, instead learn 2 spells from your favored school, if you sacrifice your new spell to learn 2 spells from your favored school, those new spells may not be sacrificed.</w:t>
       </w:r>
     </w:p>
     <w:p>
@@ -1851,7 +1918,15 @@
         <w:pStyle w:val="Standard"/>
       </w:pPr>
       <w:r>
-        <w:t>mages have different intentions, desires and what they are willing to sacrifice to progress, so where they focus their magical energies and teachings also varies greatly. at 1st level the mage chooses between general, focused, specialized, or hyper specialized, each step away from general makes her magic more powerful, but also limits what magic she can effectively cast. general selects 1 column from the list below, focused selects 2 columns from the list below but also must select 2 opposing schools, opposing schools must be the same type as your favored(elemental favored means elemental opposed, etc) opposed schools double the total mana cost of spells cast from them, are cast at half normal caster level, and are considered one spell level higher than normal for the purpose of when you can learn them, specialized selects 3 columns from the list below but must select 5 opposed schools, hyper specialized can only learn and cast from their favored school and all other schools are considered opposed, however they pick 4 columns</w:t>
+        <w:t xml:space="preserve">mages have different intentions, desires and what they are willing to sacrifice to progress, so where they focus their magical energies and teachings also varies greatly. at 1st level the mage chooses between general, focused, specialized, or hyper specialized, each step away from general makes her magic more powerful, but also limits what magic she can effectively cast. general selects 1 column from the list below, focused selects 2 columns from the list below but also must select 2 opposing schools, opposing schools must be the same type as your favored(elemental favored means elemental opposed, </w:t>
+      </w:r>
+      <w:proofErr w:type="spellStart"/>
+      <w:r>
+        <w:t>etc</w:t>
+      </w:r>
+      <w:proofErr w:type="spellEnd"/>
+      <w:r>
+        <w:t>) opposed schools double the total mana cost of spells cast from them, are cast at half normal caster level, and are considered one spell level higher than normal for the purpose of when you can learn them, specialized selects 3 columns from the list below but must select 5 opposed schools, hyper specialized can only learn and cast from their favored school and all other schools are considered opposed, however they pick 4 columns</w:t>
       </w:r>
     </w:p>
     <w:tbl>
@@ -1875,12 +1950,6 @@
         <w:gridCol w:w="1482"/>
       </w:tblGrid>
       <w:tr>
-        <w:tblPrEx>
-          <w:tblCellMar>
-            <w:top w:w="0" w:type="dxa"/>
-            <w:bottom w:w="0" w:type="dxa"/>
-          </w:tblCellMar>
-        </w:tblPrEx>
         <w:tc>
           <w:tcPr>
             <w:tcW w:w="1481" w:type="dxa"/>
@@ -2076,12 +2145,6 @@
         </w:tc>
       </w:tr>
       <w:tr>
-        <w:tblPrEx>
-          <w:tblCellMar>
-            <w:top w:w="0" w:type="dxa"/>
-            <w:bottom w:w="0" w:type="dxa"/>
-          </w:tblCellMar>
-        </w:tblPrEx>
         <w:tc>
           <w:tcPr>
             <w:tcW w:w="1481" w:type="dxa"/>
@@ -2269,12 +2332,6 @@
         </w:tc>
       </w:tr>
       <w:tr>
-        <w:tblPrEx>
-          <w:tblCellMar>
-            <w:top w:w="0" w:type="dxa"/>
-            <w:bottom w:w="0" w:type="dxa"/>
-          </w:tblCellMar>
-        </w:tblPrEx>
         <w:tc>
           <w:tcPr>
             <w:tcW w:w="1481" w:type="dxa"/>
@@ -2462,12 +2519,6 @@
         </w:tc>
       </w:tr>
       <w:tr>
-        <w:tblPrEx>
-          <w:tblCellMar>
-            <w:top w:w="0" w:type="dxa"/>
-            <w:bottom w:w="0" w:type="dxa"/>
-          </w:tblCellMar>
-        </w:tblPrEx>
         <w:tc>
           <w:tcPr>
             <w:tcW w:w="1481" w:type="dxa"/>
@@ -2655,12 +2706,6 @@
         </w:tc>
       </w:tr>
       <w:tr>
-        <w:tblPrEx>
-          <w:tblCellMar>
-            <w:top w:w="0" w:type="dxa"/>
-            <w:bottom w:w="0" w:type="dxa"/>
-          </w:tblCellMar>
-        </w:tblPrEx>
         <w:tc>
           <w:tcPr>
             <w:tcW w:w="1481" w:type="dxa"/>
@@ -2848,12 +2893,6 @@
         </w:tc>
       </w:tr>
       <w:tr>
-        <w:tblPrEx>
-          <w:tblCellMar>
-            <w:top w:w="0" w:type="dxa"/>
-            <w:bottom w:w="0" w:type="dxa"/>
-          </w:tblCellMar>
-        </w:tblPrEx>
         <w:tc>
           <w:tcPr>
             <w:tcW w:w="1481" w:type="dxa"/>
@@ -3041,12 +3080,6 @@
         </w:tc>
       </w:tr>
       <w:tr>
-        <w:tblPrEx>
-          <w:tblCellMar>
-            <w:top w:w="0" w:type="dxa"/>
-            <w:bottom w:w="0" w:type="dxa"/>
-          </w:tblCellMar>
-        </w:tblPrEx>
         <w:tc>
           <w:tcPr>
             <w:tcW w:w="1481" w:type="dxa"/>
@@ -3234,12 +3267,6 @@
         </w:tc>
       </w:tr>
       <w:tr>
-        <w:tblPrEx>
-          <w:tblCellMar>
-            <w:top w:w="0" w:type="dxa"/>
-            <w:bottom w:w="0" w:type="dxa"/>
-          </w:tblCellMar>
-        </w:tblPrEx>
         <w:tc>
           <w:tcPr>
             <w:tcW w:w="1481" w:type="dxa"/>
@@ -3427,12 +3454,6 @@
         </w:tc>
       </w:tr>
       <w:tr>
-        <w:tblPrEx>
-          <w:tblCellMar>
-            <w:top w:w="0" w:type="dxa"/>
-            <w:bottom w:w="0" w:type="dxa"/>
-          </w:tblCellMar>
-        </w:tblPrEx>
         <w:tc>
           <w:tcPr>
             <w:tcW w:w="1481" w:type="dxa"/>
@@ -3620,12 +3641,6 @@
         </w:tc>
       </w:tr>
       <w:tr>
-        <w:tblPrEx>
-          <w:tblCellMar>
-            <w:top w:w="0" w:type="dxa"/>
-            <w:bottom w:w="0" w:type="dxa"/>
-          </w:tblCellMar>
-        </w:tblPrEx>
         <w:tc>
           <w:tcPr>
             <w:tcW w:w="1481" w:type="dxa"/>
@@ -3813,12 +3828,6 @@
         </w:tc>
       </w:tr>
       <w:tr>
-        <w:tblPrEx>
-          <w:tblCellMar>
-            <w:top w:w="0" w:type="dxa"/>
-            <w:bottom w:w="0" w:type="dxa"/>
-          </w:tblCellMar>
-        </w:tblPrEx>
         <w:tc>
           <w:tcPr>
             <w:tcW w:w="1481" w:type="dxa"/>
@@ -4006,12 +4015,6 @@
         </w:tc>
       </w:tr>
       <w:tr>
-        <w:tblPrEx>
-          <w:tblCellMar>
-            <w:top w:w="0" w:type="dxa"/>
-            <w:bottom w:w="0" w:type="dxa"/>
-          </w:tblCellMar>
-        </w:tblPrEx>
         <w:tc>
           <w:tcPr>
             <w:tcW w:w="1481" w:type="dxa"/>
@@ -4199,12 +4202,6 @@
         </w:tc>
       </w:tr>
       <w:tr>
-        <w:tblPrEx>
-          <w:tblCellMar>
-            <w:top w:w="0" w:type="dxa"/>
-            <w:bottom w:w="0" w:type="dxa"/>
-          </w:tblCellMar>
-        </w:tblPrEx>
         <w:tc>
           <w:tcPr>
             <w:tcW w:w="1481" w:type="dxa"/>
@@ -4392,12 +4389,6 @@
         </w:tc>
       </w:tr>
       <w:tr>
-        <w:tblPrEx>
-          <w:tblCellMar>
-            <w:top w:w="0" w:type="dxa"/>
-            <w:bottom w:w="0" w:type="dxa"/>
-          </w:tblCellMar>
-        </w:tblPrEx>
         <w:tc>
           <w:tcPr>
             <w:tcW w:w="1481" w:type="dxa"/>
@@ -4585,12 +4576,6 @@
         </w:tc>
       </w:tr>
       <w:tr>
-        <w:tblPrEx>
-          <w:tblCellMar>
-            <w:top w:w="0" w:type="dxa"/>
-            <w:bottom w:w="0" w:type="dxa"/>
-          </w:tblCellMar>
-        </w:tblPrEx>
         <w:tc>
           <w:tcPr>
             <w:tcW w:w="1481" w:type="dxa"/>
@@ -4778,12 +4763,6 @@
         </w:tc>
       </w:tr>
       <w:tr>
-        <w:tblPrEx>
-          <w:tblCellMar>
-            <w:top w:w="0" w:type="dxa"/>
-            <w:bottom w:w="0" w:type="dxa"/>
-          </w:tblCellMar>
-        </w:tblPrEx>
         <w:tc>
           <w:tcPr>
             <w:tcW w:w="1481" w:type="dxa"/>
@@ -4971,12 +4950,6 @@
         </w:tc>
       </w:tr>
       <w:tr>
-        <w:tblPrEx>
-          <w:tblCellMar>
-            <w:top w:w="0" w:type="dxa"/>
-            <w:bottom w:w="0" w:type="dxa"/>
-          </w:tblCellMar>
-        </w:tblPrEx>
         <w:tc>
           <w:tcPr>
             <w:tcW w:w="1481" w:type="dxa"/>
@@ -5164,12 +5137,6 @@
         </w:tc>
       </w:tr>
       <w:tr>
-        <w:tblPrEx>
-          <w:tblCellMar>
-            <w:top w:w="0" w:type="dxa"/>
-            <w:bottom w:w="0" w:type="dxa"/>
-          </w:tblCellMar>
-        </w:tblPrEx>
         <w:tc>
           <w:tcPr>
             <w:tcW w:w="1481" w:type="dxa"/>
@@ -5357,12 +5324,6 @@
         </w:tc>
       </w:tr>
       <w:tr>
-        <w:tblPrEx>
-          <w:tblCellMar>
-            <w:top w:w="0" w:type="dxa"/>
-            <w:bottom w:w="0" w:type="dxa"/>
-          </w:tblCellMar>
-        </w:tblPrEx>
         <w:tc>
           <w:tcPr>
             <w:tcW w:w="1481" w:type="dxa"/>
@@ -5550,12 +5511,6 @@
         </w:tc>
       </w:tr>
       <w:tr>
-        <w:tblPrEx>
-          <w:tblCellMar>
-            <w:top w:w="0" w:type="dxa"/>
-            <w:bottom w:w="0" w:type="dxa"/>
-          </w:tblCellMar>
-        </w:tblPrEx>
         <w:tc>
           <w:tcPr>
             <w:tcW w:w="1481" w:type="dxa"/>
@@ -5743,12 +5698,6 @@
         </w:tc>
       </w:tr>
       <w:tr>
-        <w:tblPrEx>
-          <w:tblCellMar>
-            <w:top w:w="0" w:type="dxa"/>
-            <w:bottom w:w="0" w:type="dxa"/>
-          </w:tblCellMar>
-        </w:tblPrEx>
         <w:tc>
           <w:tcPr>
             <w:tcW w:w="1481" w:type="dxa"/>
@@ -6033,8 +5982,16 @@
         <w:rPr>
           <w:b/>
         </w:rPr>
-        <w:t>Magic Fomulae</w:t>
-      </w:r>
+        <w:t xml:space="preserve">Magic </w:t>
+      </w:r>
+      <w:proofErr w:type="spellStart"/>
+      <w:r>
+        <w:rPr>
+          <w:b/>
+        </w:rPr>
+        <w:t>Fomulae</w:t>
+      </w:r>
+      <w:proofErr w:type="spellEnd"/>
     </w:p>
     <w:p>
       <w:pPr>
@@ -6265,7 +6222,15 @@
       </w:r>
       <w:r>
         <w:lastRenderedPageBreak/>
-        <w:t>being cast(actually casting defensively requires an additional concentration check for each spell at the same penalty) both spells activate at the same time, and take an amount of time to cast equal to the higher of the 2 cast times increased by 2 steps. applying additional magic formulae requires 1 additional mana per formulae applied and each formulae is applied to only 1 spell unless you pay 3 mana to apply it to both(using mirror amplification or divergent utility or other formlae that list those as prerequisites count as applying the formulae to both spells, increasing the mana cost by 3)</w:t>
+        <w:t xml:space="preserve">being cast(actually casting defensively requires an additional concentration check for each spell at the same penalty) both spells activate at the same time, and take an amount of time to cast equal to the higher of the 2 cast times increased by 2 steps. applying additional magic formulae requires 1 additional mana per formulae applied and each formulae is applied to only 1 spell unless you pay 3 mana to apply it to both(using mirror amplification or divergent utility or other </w:t>
+      </w:r>
+      <w:proofErr w:type="spellStart"/>
+      <w:r>
+        <w:t>formlae</w:t>
+      </w:r>
+      <w:proofErr w:type="spellEnd"/>
+      <w:r>
+        <w:t xml:space="preserve"> that list those as prerequisites count as applying the formulae to both spells, increasing the mana cost by 3)</w:t>
       </w:r>
     </w:p>
     <w:p>
@@ -6460,7 +6425,15 @@
         <w:t>th</w:t>
       </w:r>
       <w:r>
-        <w:t xml:space="preserve"> level spells means +5, etc)</w:t>
+        <w:t xml:space="preserve"> level spells means +5, </w:t>
+      </w:r>
+      <w:proofErr w:type="spellStart"/>
+      <w:r>
+        <w:t>etc</w:t>
+      </w:r>
+      <w:proofErr w:type="spellEnd"/>
+      <w:r>
+        <w:t>)</w:t>
       </w:r>
     </w:p>
     <w:p>
@@ -6488,7 +6461,13 @@
       </w:pPr>
       <w:r>
         <w:tab/>
-        <w:t>requires:double cast function, mirror amplification</w:t>
+        <w:t>requires:</w:t>
+      </w:r>
+      <w:r>
+        <w:t xml:space="preserve"> </w:t>
+      </w:r>
+      <w:r>
+        <w:t>double cast function, mirror amplification</w:t>
       </w:r>
     </w:p>
     <w:p>
@@ -6785,7 +6764,15 @@
       </w:pPr>
       <w:r>
         <w:tab/>
-        <w:t>you've learned to skew the odds slightly, a spell with rolled hit point damage you may increase the dice rolled by 1(5d6 becomes 6d6, etc), however doing so increases the base mana cost per spell level of said spell by 1, if you wish to increase the dice rolled ability damage of a spell in the same manner it increases the mana cost per spell level by 4 instead.  if you wish to increase the dice rolled negative levels of a spell in the same manner it increases the mana cost per spell level by 8 instead. stat multiplier may be applied to a spell multiple times, its effects stack</w:t>
+        <w:t xml:space="preserve">you've learned to skew the odds slightly, a spell with rolled hit point damage you may increase the dice rolled by 1(5d6 becomes 6d6, </w:t>
+      </w:r>
+      <w:proofErr w:type="spellStart"/>
+      <w:r>
+        <w:t>etc</w:t>
+      </w:r>
+      <w:proofErr w:type="spellEnd"/>
+      <w:r>
+        <w:t>), however doing so increases the base mana cost per spell level of said spell by 1, if you wish to increase the dice rolled ability damage of a spell in the same manner it increases the mana cost per spell level by 4 instead.  if you wish to increase the dice rolled negative levels of a spell in the same manner it increases the mana cost per spell level by 8 instead. stat multiplier may be applied to a spell multiple times, its effects stack</w:t>
       </w:r>
     </w:p>
     <w:p>
@@ -6897,7 +6884,13 @@
       </w:pPr>
       <w:r>
         <w:tab/>
-        <w:t>requires:double cast function, divergent utility</w:t>
+        <w:t>requires:</w:t>
+      </w:r>
+      <w:r>
+        <w:t xml:space="preserve"> </w:t>
+      </w:r>
+      <w:r>
+        <w:t>double cast function, divergent utility</w:t>
       </w:r>
     </w:p>
     <w:p>
@@ -6934,7 +6927,13 @@
       </w:pPr>
       <w:r>
         <w:tab/>
-        <w:t>requires:double cast function, divergent utility</w:t>
+        <w:t>requires:</w:t>
+      </w:r>
+      <w:r>
+        <w:t xml:space="preserve"> </w:t>
+      </w:r>
+      <w:r>
+        <w:t>double cast function, divergent utility</w:t>
       </w:r>
     </w:p>
     <w:p>
@@ -7893,7 +7892,13 @@
       </w:pPr>
       <w:r>
         <w:tab/>
-        <w:t>requires:improved magic defense</w:t>
+        <w:t>requires:</w:t>
+      </w:r>
+      <w:r>
+        <w:t xml:space="preserve"> </w:t>
+      </w:r>
+      <w:r>
+        <w:t>improved magic defense</w:t>
       </w:r>
     </w:p>
     <w:p>
@@ -8105,7 +8110,23 @@
         <w:t>th</w:t>
       </w:r>
       <w:r>
-        <w:t xml:space="preserve"> level, you select an additional spell list to be able to learn spells from, you learn a number of spells from this list each level equal to half the amount of your primary list at that level(1/2 on odd levels, 1 on even levels) gaining spells from previous levels retroactively, spells from this secondary spell list cast using your secondary attribute as your casting stat, and cast as if you chose it as your primary(int is arcane, wis is psychic, chr is divine). If this stat is high enough to grant bonus spells per day you gain 1 additional max mana per spell slot it would normally give. Spells on this list are still subject to your favored school, and any opposed schools you may have chosen. These spells cast from your mana pool as normal and can be affected by other class features as normal</w:t>
+        <w:t xml:space="preserve"> level, you select an additional spell list to be able to learn spells from, you learn a number of spells from this list each level equal to half the amount of your primary list at that level(1/2 on odd levels, 1 on even levels) gaining spells from previous levels retroactively, spells from this secondary spell list cast using your secondary attribute as your casting stat, and cast as if you chose it as your primary(int is arcane, </w:t>
+      </w:r>
+      <w:proofErr w:type="spellStart"/>
+      <w:r>
+        <w:t>wis</w:t>
+      </w:r>
+      <w:proofErr w:type="spellEnd"/>
+      <w:r>
+        <w:t xml:space="preserve"> is psychic, </w:t>
+      </w:r>
+      <w:proofErr w:type="spellStart"/>
+      <w:r>
+        <w:t>chr</w:t>
+      </w:r>
+      <w:proofErr w:type="spellEnd"/>
+      <w:r>
+        <w:t xml:space="preserve"> is divine). If this stat is high enough to grant bonus spells per day you gain 1 additional max mana per spell slot it would normally give. Spells on this list are still subject to your favored school, and any opposed schools you may have chosen. These spells cast from your mana pool as normal and can be affected by other class features as normal</w:t>
       </w:r>
     </w:p>
     <w:p>
@@ -8183,7 +8204,31 @@
       <w:r>
         <w:lastRenderedPageBreak/>
         <w:tab/>
-        <w:t>-gain 1 additional spell list to learn spells from(as expanded magic) using the attribute you didnt choose as your casting stat for that list and casting it as such(int is arcane, wis is psychic, chr is divine), you learn 1/3 a spell each odd level, and 2/3 a spell each even level(10 spells at 20</w:t>
+        <w:t xml:space="preserve">-gain 1 additional spell list to learn spells from(as expanded magic) using the attribute you </w:t>
+      </w:r>
+      <w:proofErr w:type="spellStart"/>
+      <w:r>
+        <w:t>didnt</w:t>
+      </w:r>
+      <w:proofErr w:type="spellEnd"/>
+      <w:r>
+        <w:t xml:space="preserve"> choose as your casting stat for that list and casting it as such(int is arcane, </w:t>
+      </w:r>
+      <w:proofErr w:type="spellStart"/>
+      <w:r>
+        <w:t>wis</w:t>
+      </w:r>
+      <w:proofErr w:type="spellEnd"/>
+      <w:r>
+        <w:t xml:space="preserve"> is psychic, </w:t>
+      </w:r>
+      <w:proofErr w:type="spellStart"/>
+      <w:r>
+        <w:t>chr</w:t>
+      </w:r>
+      <w:proofErr w:type="spellEnd"/>
+      <w:r>
+        <w:t xml:space="preserve"> is divine), you learn 1/3 a spell each odd level, and 2/3 a spell each even level(10 spells at 20</w:t>
       </w:r>
       <w:r>
         <w:rPr>
@@ -8425,8 +8470,16 @@
           <w:rFonts w:eastAsia="Times New Roman" w:cs="Times New Roman"/>
         </w:rPr>
         <w:tab/>
-        <w:t>spell resistance:no</w:t>
-      </w:r>
+        <w:t xml:space="preserve">spell </w:t>
+      </w:r>
+      <w:proofErr w:type="spellStart"/>
+      <w:r>
+        <w:rPr>
+          <w:rFonts w:eastAsia="Times New Roman" w:cs="Times New Roman"/>
+        </w:rPr>
+        <w:t>resistance:no</w:t>
+      </w:r>
+      <w:proofErr w:type="spellEnd"/>
     </w:p>
     <w:p>
       <w:pPr>
@@ -8619,8 +8672,16 @@
           <w:rFonts w:eastAsia="Times New Roman" w:cs="Times New Roman"/>
         </w:rPr>
         <w:tab/>
-        <w:t>spell resistance:no</w:t>
-      </w:r>
+        <w:t xml:space="preserve">spell </w:t>
+      </w:r>
+      <w:proofErr w:type="spellStart"/>
+      <w:r>
+        <w:rPr>
+          <w:rFonts w:eastAsia="Times New Roman" w:cs="Times New Roman"/>
+        </w:rPr>
+        <w:t>resistance:no</w:t>
+      </w:r>
+      <w:proofErr w:type="spellEnd"/>
     </w:p>
     <w:p>
       <w:pPr>
@@ -8845,8 +8906,16 @@
           <w:rFonts w:eastAsia="Times New Roman" w:cs="Times New Roman"/>
         </w:rPr>
         <w:tab/>
-        <w:t>spell resistance:no</w:t>
-      </w:r>
+        <w:t xml:space="preserve">spell </w:t>
+      </w:r>
+      <w:proofErr w:type="spellStart"/>
+      <w:r>
+        <w:rPr>
+          <w:rFonts w:eastAsia="Times New Roman" w:cs="Times New Roman"/>
+        </w:rPr>
+        <w:t>resistance:no</w:t>
+      </w:r>
+      <w:proofErr w:type="spellEnd"/>
     </w:p>
     <w:p>
       <w:pPr>
@@ -9046,8 +9115,16 @@
           <w:rFonts w:eastAsia="Times New Roman" w:cs="Times New Roman"/>
         </w:rPr>
         <w:tab/>
-        <w:t>spell resistance:no</w:t>
-      </w:r>
+        <w:t xml:space="preserve">spell </w:t>
+      </w:r>
+      <w:proofErr w:type="spellStart"/>
+      <w:r>
+        <w:rPr>
+          <w:rFonts w:eastAsia="Times New Roman" w:cs="Times New Roman"/>
+        </w:rPr>
+        <w:t>resistance:no</w:t>
+      </w:r>
+      <w:proofErr w:type="spellEnd"/>
     </w:p>
     <w:p>
       <w:pPr>
@@ -9249,8 +9326,16 @@
           <w:rFonts w:eastAsia="Times New Roman" w:cs="Times New Roman"/>
         </w:rPr>
         <w:tab/>
-        <w:t>spell resistance:no</w:t>
-      </w:r>
+        <w:t xml:space="preserve">spell </w:t>
+      </w:r>
+      <w:proofErr w:type="spellStart"/>
+      <w:r>
+        <w:rPr>
+          <w:rFonts w:eastAsia="Times New Roman" w:cs="Times New Roman"/>
+        </w:rPr>
+        <w:t>resistance:no</w:t>
+      </w:r>
+      <w:proofErr w:type="spellEnd"/>
     </w:p>
     <w:p>
       <w:pPr>
@@ -9443,8 +9528,16 @@
           <w:rFonts w:eastAsia="Times New Roman" w:cs="Times New Roman"/>
         </w:rPr>
         <w:tab/>
-        <w:t>spell resistance:no</w:t>
-      </w:r>
+        <w:t xml:space="preserve">spell </w:t>
+      </w:r>
+      <w:proofErr w:type="spellStart"/>
+      <w:r>
+        <w:rPr>
+          <w:rFonts w:eastAsia="Times New Roman" w:cs="Times New Roman"/>
+        </w:rPr>
+        <w:t>resistance:no</w:t>
+      </w:r>
+      <w:proofErr w:type="spellEnd"/>
     </w:p>
     <w:p>
       <w:pPr>
@@ -9637,8 +9730,16 @@
           <w:rFonts w:eastAsia="Times New Roman" w:cs="Times New Roman"/>
         </w:rPr>
         <w:tab/>
-        <w:t>spell resistance:no</w:t>
-      </w:r>
+        <w:t xml:space="preserve">spell </w:t>
+      </w:r>
+      <w:proofErr w:type="spellStart"/>
+      <w:r>
+        <w:rPr>
+          <w:rFonts w:eastAsia="Times New Roman" w:cs="Times New Roman"/>
+        </w:rPr>
+        <w:t>resistance:no</w:t>
+      </w:r>
+      <w:proofErr w:type="spellEnd"/>
     </w:p>
     <w:p>
       <w:pPr>
@@ -9840,8 +9941,16 @@
           <w:rFonts w:eastAsia="Times New Roman" w:cs="Times New Roman"/>
         </w:rPr>
         <w:tab/>
-        <w:t>spell resistance:no</w:t>
-      </w:r>
+        <w:t xml:space="preserve">spell </w:t>
+      </w:r>
+      <w:proofErr w:type="spellStart"/>
+      <w:r>
+        <w:rPr>
+          <w:rFonts w:eastAsia="Times New Roman" w:cs="Times New Roman"/>
+        </w:rPr>
+        <w:t>resistance:no</w:t>
+      </w:r>
+      <w:proofErr w:type="spellEnd"/>
     </w:p>
     <w:p>
       <w:pPr>
@@ -10208,8 +10317,13 @@
         <w:pStyle w:val="Standard"/>
       </w:pPr>
       <w:r>
-        <w:t>-added efficiency modulator lamda</w:t>
-      </w:r>
+        <w:t xml:space="preserve">-added efficiency modulator </w:t>
+      </w:r>
+      <w:proofErr w:type="spellStart"/>
+      <w:r>
+        <w:t>lamda</w:t>
+      </w:r>
+      <w:proofErr w:type="spellEnd"/>
     </w:p>
     <w:p>
       <w:pPr>
@@ -10577,7 +10691,15 @@
         <w:pStyle w:val="Standard"/>
       </w:pPr>
       <w:r>
-        <w:t>-fixed various misc typos</w:t>
+        <w:t xml:space="preserve">-fixed various </w:t>
+      </w:r>
+      <w:proofErr w:type="spellStart"/>
+      <w:r>
+        <w:t>misc</w:t>
+      </w:r>
+      <w:proofErr w:type="spellEnd"/>
+      <w:r>
+        <w:t xml:space="preserve"> typos</w:t>
       </w:r>
     </w:p>
     <w:p>
@@ -11165,7 +11287,7 @@
 </file>
 
 <file path=word/endnotes.xml><?xml version="1.0" encoding="utf-8"?>
-<w:endnotes xmlns:wpc="http://schemas.microsoft.com/office/word/2010/wordprocessingCanvas" xmlns:cx="http://schemas.microsoft.com/office/drawing/2014/chartex" xmlns:cx1="http://schemas.microsoft.com/office/drawing/2015/9/8/chartex" xmlns:mc="http://schemas.openxmlformats.org/markup-compatibility/2006" xmlns:o="urn:schemas-microsoft-com:office:office" xmlns:r="http://schemas.openxmlformats.org/officeDocument/2006/relationships" xmlns:m="http://schemas.openxmlformats.org/officeDocument/2006/math" xmlns:v="urn:schemas-microsoft-com:vml" xmlns:wp14="http://schemas.microsoft.com/office/word/2010/wordprocessingDrawing" xmlns:wp="http://schemas.openxmlformats.org/drawingml/2006/wordprocessingDrawing" xmlns:w10="urn:schemas-microsoft-com:office:word" xmlns:w="http://schemas.openxmlformats.org/wordprocessingml/2006/main" xmlns:w14="http://schemas.microsoft.com/office/word/2010/wordml" xmlns:w15="http://schemas.microsoft.com/office/word/2012/wordml" xmlns:w16se="http://schemas.microsoft.com/office/word/2015/wordml/symex" xmlns:wpg="http://schemas.microsoft.com/office/word/2010/wordprocessingGroup" xmlns:wpi="http://schemas.microsoft.com/office/word/2010/wordprocessingInk" xmlns:wne="http://schemas.microsoft.com/office/word/2006/wordml" xmlns:wps="http://schemas.microsoft.com/office/word/2010/wordprocessingShape" mc:Ignorable="w14 w15 w16se wp14">
+<w:endnotes xmlns:wpc="http://schemas.microsoft.com/office/word/2010/wordprocessingCanvas" xmlns:cx="http://schemas.microsoft.com/office/drawing/2014/chartex" xmlns:cx1="http://schemas.microsoft.com/office/drawing/2015/9/8/chartex" xmlns:cx2="http://schemas.microsoft.com/office/drawing/2015/10/21/chartex" xmlns:cx3="http://schemas.microsoft.com/office/drawing/2016/5/9/chartex" xmlns:cx4="http://schemas.microsoft.com/office/drawing/2016/5/10/chartex" xmlns:cx5="http://schemas.microsoft.com/office/drawing/2016/5/11/chartex" xmlns:cx6="http://schemas.microsoft.com/office/drawing/2016/5/12/chartex" xmlns:cx7="http://schemas.microsoft.com/office/drawing/2016/5/13/chartex" xmlns:cx8="http://schemas.microsoft.com/office/drawing/2016/5/14/chartex" xmlns:mc="http://schemas.openxmlformats.org/markup-compatibility/2006" xmlns:aink="http://schemas.microsoft.com/office/drawing/2016/ink" xmlns:am3d="http://schemas.microsoft.com/office/drawing/2017/model3d" xmlns:o="urn:schemas-microsoft-com:office:office" xmlns:r="http://schemas.openxmlformats.org/officeDocument/2006/relationships" xmlns:m="http://schemas.openxmlformats.org/officeDocument/2006/math" xmlns:v="urn:schemas-microsoft-com:vml" xmlns:wp14="http://schemas.microsoft.com/office/word/2010/wordprocessingDrawing" xmlns:wp="http://schemas.openxmlformats.org/drawingml/2006/wordprocessingDrawing" xmlns:w10="urn:schemas-microsoft-com:office:word" xmlns:w="http://schemas.openxmlformats.org/wordprocessingml/2006/main" xmlns:w14="http://schemas.microsoft.com/office/word/2010/wordml" xmlns:w15="http://schemas.microsoft.com/office/word/2012/wordml" xmlns:w16cid="http://schemas.microsoft.com/office/word/2016/wordml/cid" xmlns:w16se="http://schemas.microsoft.com/office/word/2015/wordml/symex" xmlns:wpg="http://schemas.microsoft.com/office/word/2010/wordprocessingGroup" xmlns:wpi="http://schemas.microsoft.com/office/word/2010/wordprocessingInk" xmlns:wne="http://schemas.microsoft.com/office/word/2006/wordml" xmlns:wps="http://schemas.microsoft.com/office/word/2010/wordprocessingShape" mc:Ignorable="w14 w15 w16se w16cid wp14">
   <w:endnote w:type="separator" w:id="-1">
     <w:p>
       <w:r>
@@ -11184,7 +11306,7 @@
 </file>
 
 <file path=word/footnotes.xml><?xml version="1.0" encoding="utf-8"?>
-<w:footnotes xmlns:wpc="http://schemas.microsoft.com/office/word/2010/wordprocessingCanvas" xmlns:cx="http://schemas.microsoft.com/office/drawing/2014/chartex" xmlns:cx1="http://schemas.microsoft.com/office/drawing/2015/9/8/chartex" xmlns:mc="http://schemas.openxmlformats.org/markup-compatibility/2006" xmlns:o="urn:schemas-microsoft-com:office:office" xmlns:r="http://schemas.openxmlformats.org/officeDocument/2006/relationships" xmlns:m="http://schemas.openxmlformats.org/officeDocument/2006/math" xmlns:v="urn:schemas-microsoft-com:vml" xmlns:wp14="http://schemas.microsoft.com/office/word/2010/wordprocessingDrawing" xmlns:wp="http://schemas.openxmlformats.org/drawingml/2006/wordprocessingDrawing" xmlns:w10="urn:schemas-microsoft-com:office:word" xmlns:w="http://schemas.openxmlformats.org/wordprocessingml/2006/main" xmlns:w14="http://schemas.microsoft.com/office/word/2010/wordml" xmlns:w15="http://schemas.microsoft.com/office/word/2012/wordml" xmlns:w16se="http://schemas.microsoft.com/office/word/2015/wordml/symex" xmlns:wpg="http://schemas.microsoft.com/office/word/2010/wordprocessingGroup" xmlns:wpi="http://schemas.microsoft.com/office/word/2010/wordprocessingInk" xmlns:wne="http://schemas.microsoft.com/office/word/2006/wordml" xmlns:wps="http://schemas.microsoft.com/office/word/2010/wordprocessingShape" mc:Ignorable="w14 w15 w16se wp14">
+<w:footnotes xmlns:wpc="http://schemas.microsoft.com/office/word/2010/wordprocessingCanvas" xmlns:cx="http://schemas.microsoft.com/office/drawing/2014/chartex" xmlns:cx1="http://schemas.microsoft.com/office/drawing/2015/9/8/chartex" xmlns:cx2="http://schemas.microsoft.com/office/drawing/2015/10/21/chartex" xmlns:cx3="http://schemas.microsoft.com/office/drawing/2016/5/9/chartex" xmlns:cx4="http://schemas.microsoft.com/office/drawing/2016/5/10/chartex" xmlns:cx5="http://schemas.microsoft.com/office/drawing/2016/5/11/chartex" xmlns:cx6="http://schemas.microsoft.com/office/drawing/2016/5/12/chartex" xmlns:cx7="http://schemas.microsoft.com/office/drawing/2016/5/13/chartex" xmlns:cx8="http://schemas.microsoft.com/office/drawing/2016/5/14/chartex" xmlns:mc="http://schemas.openxmlformats.org/markup-compatibility/2006" xmlns:aink="http://schemas.microsoft.com/office/drawing/2016/ink" xmlns:am3d="http://schemas.microsoft.com/office/drawing/2017/model3d" xmlns:o="urn:schemas-microsoft-com:office:office" xmlns:r="http://schemas.openxmlformats.org/officeDocument/2006/relationships" xmlns:m="http://schemas.openxmlformats.org/officeDocument/2006/math" xmlns:v="urn:schemas-microsoft-com:vml" xmlns:wp14="http://schemas.microsoft.com/office/word/2010/wordprocessingDrawing" xmlns:wp="http://schemas.openxmlformats.org/drawingml/2006/wordprocessingDrawing" xmlns:w10="urn:schemas-microsoft-com:office:word" xmlns:w="http://schemas.openxmlformats.org/wordprocessingml/2006/main" xmlns:w14="http://schemas.microsoft.com/office/word/2010/wordml" xmlns:w15="http://schemas.microsoft.com/office/word/2012/wordml" xmlns:w16cid="http://schemas.microsoft.com/office/word/2016/wordml/cid" xmlns:w16se="http://schemas.microsoft.com/office/word/2015/wordml/symex" xmlns:wpg="http://schemas.microsoft.com/office/word/2010/wordprocessingGroup" xmlns:wpi="http://schemas.microsoft.com/office/word/2010/wordprocessingInk" xmlns:wne="http://schemas.microsoft.com/office/word/2006/wordml" xmlns:wps="http://schemas.microsoft.com/office/word/2010/wordprocessingShape" mc:Ignorable="w14 w15 w16se w16cid wp14">
   <w:footnote w:type="separator" w:id="-1">
     <w:p>
       <w:r>
@@ -11206,7 +11328,7 @@
 </file>
 
 <file path=word/styles.xml><?xml version="1.0" encoding="utf-8"?>
-<w:styles xmlns:mc="http://schemas.openxmlformats.org/markup-compatibility/2006" xmlns:r="http://schemas.openxmlformats.org/officeDocument/2006/relationships" xmlns:w="http://schemas.openxmlformats.org/wordprocessingml/2006/main" xmlns:w14="http://schemas.microsoft.com/office/word/2010/wordml" xmlns:w15="http://schemas.microsoft.com/office/word/2012/wordml" xmlns:w16se="http://schemas.microsoft.com/office/word/2015/wordml/symex" mc:Ignorable="w14 w15 w16se">
+<w:styles xmlns:mc="http://schemas.openxmlformats.org/markup-compatibility/2006" xmlns:r="http://schemas.openxmlformats.org/officeDocument/2006/relationships" xmlns:w="http://schemas.openxmlformats.org/wordprocessingml/2006/main" xmlns:w14="http://schemas.microsoft.com/office/word/2010/wordml" xmlns:w15="http://schemas.microsoft.com/office/word/2012/wordml" xmlns:w16cid="http://schemas.microsoft.com/office/word/2016/wordml/cid" xmlns:w16se="http://schemas.microsoft.com/office/word/2015/wordml/symex" mc:Ignorable="w14 w15 w16se w16cid">
   <w:docDefaults>
     <w:rPrDefault>
       <w:rPr>
@@ -11226,7 +11348,7 @@
       </w:pPr>
     </w:pPrDefault>
   </w:docDefaults>
-  <w:latentStyles w:defLockedState="0" w:defUIPriority="99" w:defSemiHidden="0" w:defUnhideWhenUsed="0" w:defQFormat="0" w:count="371">
+  <w:latentStyles w:defLockedState="0" w:defUIPriority="99" w:defSemiHidden="0" w:defUnhideWhenUsed="0" w:defQFormat="0" w:count="375">
     <w:lsdException w:name="Normal" w:uiPriority="0" w:qFormat="1"/>
     <w:lsdException w:name="heading 1" w:uiPriority="9" w:qFormat="1"/>
     <w:lsdException w:name="heading 2" w:semiHidden="1" w:uiPriority="9" w:unhideWhenUsed="1" w:qFormat="1"/>
@@ -11332,7 +11454,6 @@
     <w:lsdException w:name="HTML Sample" w:semiHidden="1" w:unhideWhenUsed="1"/>
     <w:lsdException w:name="HTML Typewriter" w:semiHidden="1" w:unhideWhenUsed="1"/>
     <w:lsdException w:name="HTML Variable" w:semiHidden="1" w:unhideWhenUsed="1"/>
-    <w:lsdException w:name="Normal Table" w:semiHidden="1" w:unhideWhenUsed="1"/>
     <w:lsdException w:name="annotation subject" w:semiHidden="1" w:unhideWhenUsed="1"/>
     <w:lsdException w:name="No List" w:semiHidden="1" w:unhideWhenUsed="1"/>
     <w:lsdException w:name="Outline List 1" w:semiHidden="1" w:unhideWhenUsed="1"/>
@@ -11376,10 +11497,8 @@
     <w:lsdException w:name="Table Elegant" w:semiHidden="1" w:unhideWhenUsed="1"/>
     <w:lsdException w:name="Table Professional" w:semiHidden="1" w:unhideWhenUsed="1"/>
     <w:lsdException w:name="Table Subtle 1" w:semiHidden="1" w:unhideWhenUsed="1"/>
-    <w:lsdException w:name="Table Subtle 2" w:semiHidden="1" w:unhideWhenUsed="1"/>
     <w:lsdException w:name="Table Web 1" w:semiHidden="1" w:unhideWhenUsed="1"/>
     <w:lsdException w:name="Table Web 2" w:semiHidden="1" w:unhideWhenUsed="1"/>
-    <w:lsdException w:name="Table Web 3" w:semiHidden="1" w:unhideWhenUsed="1"/>
     <w:lsdException w:name="Balloon Text" w:semiHidden="1" w:unhideWhenUsed="1"/>
     <w:lsdException w:name="Table Grid" w:uiPriority="39"/>
     <w:lsdException w:name="Table Theme" w:semiHidden="1" w:unhideWhenUsed="1"/>
@@ -11598,6 +11717,10 @@
     <w:lsdException w:name="List Table 5 Dark Accent 6" w:uiPriority="50"/>
     <w:lsdException w:name="List Table 6 Colorful Accent 6" w:uiPriority="51"/>
     <w:lsdException w:name="List Table 7 Colorful Accent 6" w:uiPriority="52"/>
+    <w:lsdException w:name="Mention" w:semiHidden="1" w:unhideWhenUsed="1"/>
+    <w:lsdException w:name="Smart Hyperlink" w:semiHidden="1" w:unhideWhenUsed="1"/>
+    <w:lsdException w:name="Hashtag" w:semiHidden="1" w:unhideWhenUsed="1"/>
+    <w:lsdException w:name="Unresolved Mention" w:semiHidden="1" w:unhideWhenUsed="1"/>
   </w:latentStyles>
   <w:style w:type="paragraph" w:default="1" w:styleId="Normal">
     <w:name w:val="Normal"/>
@@ -11710,6 +11833,64 @@
         <w:insideV w:val="single" w:sz="4" w:space="0" w:color="auto"/>
       </w:tblBorders>
     </w:tblPr>
+  </w:style>
+  <w:style w:type="paragraph" w:styleId="Header">
+    <w:name w:val="header"/>
+    <w:basedOn w:val="Normal"/>
+    <w:link w:val="HeaderChar"/>
+    <w:uiPriority w:val="99"/>
+    <w:unhideWhenUsed/>
+    <w:rsid w:val="008F4AC8"/>
+    <w:pPr>
+      <w:tabs>
+        <w:tab w:val="center" w:pos="4680"/>
+        <w:tab w:val="right" w:pos="9360"/>
+      </w:tabs>
+    </w:pPr>
+    <w:rPr>
+      <w:rFonts w:cs="Mangal"/>
+      <w:szCs w:val="21"/>
+    </w:rPr>
+  </w:style>
+  <w:style w:type="character" w:customStyle="1" w:styleId="HeaderChar">
+    <w:name w:val="Header Char"/>
+    <w:basedOn w:val="DefaultParagraphFont"/>
+    <w:link w:val="Header"/>
+    <w:uiPriority w:val="99"/>
+    <w:rsid w:val="008F4AC8"/>
+    <w:rPr>
+      <w:rFonts w:cs="Mangal"/>
+      <w:szCs w:val="21"/>
+    </w:rPr>
+  </w:style>
+  <w:style w:type="paragraph" w:styleId="Footer">
+    <w:name w:val="footer"/>
+    <w:basedOn w:val="Normal"/>
+    <w:link w:val="FooterChar"/>
+    <w:uiPriority w:val="99"/>
+    <w:unhideWhenUsed/>
+    <w:rsid w:val="008F4AC8"/>
+    <w:pPr>
+      <w:tabs>
+        <w:tab w:val="center" w:pos="4680"/>
+        <w:tab w:val="right" w:pos="9360"/>
+      </w:tabs>
+    </w:pPr>
+    <w:rPr>
+      <w:rFonts w:cs="Mangal"/>
+      <w:szCs w:val="21"/>
+    </w:rPr>
+  </w:style>
+  <w:style w:type="character" w:customStyle="1" w:styleId="FooterChar">
+    <w:name w:val="Footer Char"/>
+    <w:basedOn w:val="DefaultParagraphFont"/>
+    <w:link w:val="Footer"/>
+    <w:uiPriority w:val="99"/>
+    <w:rsid w:val="008F4AC8"/>
+    <w:rPr>
+      <w:rFonts w:cs="Mangal"/>
+      <w:szCs w:val="21"/>
+    </w:rPr>
   </w:style>
 </w:styles>
 </file>

</xml_diff>